<commit_message>
Add The Tasks of each one
</commit_message>
<xml_diff>
--- a/LifeOfBrief/Day #2 - Tuesday.docx
+++ b/LifeOfBrief/Day #2 - Tuesday.docx
@@ -45,8 +45,6 @@
         </w:rPr>
         <w:t> :</w:t>
       </w:r>
-      <w:bookmarkStart w:id="0" w:name="_GoBack"/>
-      <w:bookmarkEnd w:id="0"/>
     </w:p>
     <w:p>
       <w:pPr>
@@ -72,15 +70,139 @@
         <w:t xml:space="preserve">How to hash password using </w:t>
       </w:r>
       <w:proofErr w:type="spellStart"/>
+      <w:r>
+        <w:t>BCrypt</w:t>
+      </w:r>
+      <w:proofErr w:type="spellEnd"/>
+      <w:r>
+        <w:t>.</w:t>
+      </w:r>
+      <w:r>
+        <w:br/>
+      </w:r>
+    </w:p>
+    <w:p>
+      <w:pPr>
+        <w:pStyle w:val="Paragraphedeliste"/>
+        <w:numPr>
+          <w:ilvl w:val="0"/>
+          <w:numId w:val="1"/>
+        </w:numPr>
+        <w:rPr>
+          <w:color w:val="FF0000"/>
+          <w:sz w:val="32"/>
+          <w:szCs w:val="32"/>
+        </w:rPr>
+      </w:pPr>
+      <w:proofErr w:type="spellStart"/>
+      <w:r>
+        <w:rPr>
+          <w:color w:val="FF0000"/>
+          <w:sz w:val="32"/>
+          <w:szCs w:val="32"/>
+        </w:rPr>
+        <w:t>Nouhaila</w:t>
+      </w:r>
+      <w:proofErr w:type="spellEnd"/>
+      <w:r>
+        <w:rPr>
+          <w:color w:val="FF0000"/>
+          <w:sz w:val="32"/>
+          <w:szCs w:val="32"/>
+        </w:rPr>
+        <w:t xml:space="preserve"> </w:t>
+      </w:r>
+      <w:proofErr w:type="spellStart"/>
       <w:proofErr w:type="gramStart"/>
       <w:r>
-        <w:t>BCrypt</w:t>
-      </w:r>
+        <w:rPr>
+          <w:color w:val="FF0000"/>
+          <w:sz w:val="32"/>
+          <w:szCs w:val="32"/>
+        </w:rPr>
+        <w:t>Khaouti</w:t>
+      </w:r>
+      <w:bookmarkStart w:id="0" w:name="_GoBack"/>
+      <w:bookmarkEnd w:id="0"/>
       <w:proofErr w:type="spellEnd"/>
       <w:r>
-        <w:t>.</w:t>
+        <w:rPr>
+          <w:color w:val="FF0000"/>
+          <w:sz w:val="32"/>
+          <w:szCs w:val="32"/>
+        </w:rPr>
+        <w:t xml:space="preserve"> :</w:t>
       </w:r>
       <w:proofErr w:type="gramEnd"/>
+    </w:p>
+    <w:p>
+      <w:pPr>
+        <w:pStyle w:val="Paragraphedeliste"/>
+        <w:numPr>
+          <w:ilvl w:val="0"/>
+          <w:numId w:val="1"/>
+        </w:numPr>
+      </w:pPr>
+      <w:r>
+        <w:t>Unit testing of stock service</w:t>
+      </w:r>
+      <w:r>
+        <w:br/>
+      </w:r>
+    </w:p>
+    <w:p>
+      <w:pPr>
+        <w:pStyle w:val="Paragraphedeliste"/>
+        <w:numPr>
+          <w:ilvl w:val="0"/>
+          <w:numId w:val="1"/>
+        </w:numPr>
+        <w:rPr>
+          <w:color w:val="FF0000"/>
+          <w:sz w:val="32"/>
+          <w:szCs w:val="32"/>
+        </w:rPr>
+      </w:pPr>
+      <w:r>
+        <w:rPr>
+          <w:color w:val="FF0000"/>
+          <w:sz w:val="32"/>
+          <w:szCs w:val="32"/>
+        </w:rPr>
+        <w:t xml:space="preserve">Fouad </w:t>
+      </w:r>
+      <w:proofErr w:type="spellStart"/>
+      <w:proofErr w:type="gramStart"/>
+      <w:r>
+        <w:rPr>
+          <w:color w:val="FF0000"/>
+          <w:sz w:val="32"/>
+          <w:szCs w:val="32"/>
+        </w:rPr>
+        <w:t>Houda</w:t>
+      </w:r>
+      <w:proofErr w:type="spellEnd"/>
+      <w:r>
+        <w:rPr>
+          <w:color w:val="FF0000"/>
+          <w:sz w:val="32"/>
+          <w:szCs w:val="32"/>
+        </w:rPr>
+        <w:t xml:space="preserve"> :</w:t>
+      </w:r>
+      <w:proofErr w:type="gramEnd"/>
+    </w:p>
+    <w:p>
+      <w:pPr>
+        <w:pStyle w:val="Paragraphedeliste"/>
+        <w:numPr>
+          <w:ilvl w:val="0"/>
+          <w:numId w:val="1"/>
+        </w:numPr>
+      </w:pPr>
+      <w:r>
+        <w:t>Unit testing of equipment service</w:t>
+      </w:r>
     </w:p>
     <w:sectPr>
       <w:pgSz w:w="12240" w:h="15840"/>

</xml_diff>